<commit_message>
fixed unicode (utf16 -> utf8)
</commit_message>
<xml_diff>
--- a/ОТЧЁТ_по_лабораторной_работе_№_1_по_дисциплине_Программирование_Мухачев_ДО.docx
+++ b/ОТЧЁТ_по_лабораторной_работе_№_1_по_дисциплине_Программирование_Мухачев_ДО.docx
@@ -192,6 +192,7 @@
           <w:bCs/>
           <w:sz w:val="28"/>
           <w:szCs w:val="28"/>
+          <w:lang w:val="en-US"/>
         </w:rPr>
       </w:pPr>
       <w:r>
@@ -211,8 +212,9 @@
           <w:bCs/>
           <w:sz w:val="28"/>
           <w:szCs w:val="28"/>
-        </w:rPr>
-        <w:t>1</w:t>
+          <w:lang w:val="en-US"/>
+        </w:rPr>
+        <w:t>2</w:t>
       </w:r>
     </w:p>
     <w:p>
@@ -280,13 +282,11 @@
       </w:r>
       <w:r>
         <w:rPr>
-          <w:rFonts w:ascii="Times New Roman" w:hAnsi="Times New Roman" w:cs="Times New Roman"/>
+          <w:rStyle w:val="a4"/>
           <w:b/>
-          <w:bCs/>
-          <w:sz w:val="28"/>
-          <w:szCs w:val="28"/>
-        </w:rPr>
-        <w:t>ОБРАБОТКА ПОСЛЕДОВАТЕЛЬНОСТЕЙ</w:t>
+          <w:bCs w:val="0"/>
+        </w:rPr>
+        <w:t>АНАЛИЗ ЧИСЛОВЫХ ПОСЛЕДОВАТЕЛЬНОСТЕЙ</w:t>
       </w:r>
       <w:r>
         <w:rPr>
@@ -591,110 +591,105 @@
           <w:bCs/>
           <w:sz w:val="28"/>
           <w:szCs w:val="28"/>
-        </w:rPr>
-      </w:pPr>
-    </w:p>
-    <w:p>
-      <w:pPr>
-        <w:jc w:val="center"/>
-        <w:rPr>
-          <w:rFonts w:ascii="Times New Roman" w:hAnsi="Times New Roman" w:cs="Times New Roman"/>
-          <w:sz w:val="28"/>
-          <w:szCs w:val="28"/>
-        </w:rPr>
-      </w:pPr>
-      <w:r>
-        <w:rPr>
-          <w:rFonts w:ascii="Times New Roman" w:hAnsi="Times New Roman" w:cs="Times New Roman"/>
-          <w:sz w:val="28"/>
-          <w:szCs w:val="28"/>
-        </w:rPr>
-        <w:t>Санкт-Петербург</w:t>
-      </w:r>
-    </w:p>
-    <w:p>
-      <w:pPr>
-        <w:jc w:val="center"/>
-        <w:rPr>
-          <w:rFonts w:ascii="Times New Roman" w:hAnsi="Times New Roman" w:cs="Times New Roman"/>
-          <w:sz w:val="28"/>
-          <w:szCs w:val="28"/>
-        </w:rPr>
-      </w:pPr>
-      <w:r>
-        <w:rPr>
-          <w:rFonts w:ascii="Times New Roman" w:hAnsi="Times New Roman" w:cs="Times New Roman"/>
-          <w:sz w:val="28"/>
-          <w:szCs w:val="28"/>
-        </w:rPr>
-        <w:t>2024</w:t>
-      </w:r>
-      <w:r>
-        <w:rPr>
-          <w:rFonts w:ascii="Times New Roman" w:hAnsi="Times New Roman" w:cs="Times New Roman"/>
-          <w:sz w:val="28"/>
-          <w:szCs w:val="28"/>
-        </w:rPr>
-        <w:br w:type="page"/>
-      </w:r>
-    </w:p>
-    <w:p>
-      <w:pPr>
-        <w:jc w:val="both"/>
-        <w:rPr>
-          <w:rFonts w:ascii="Times New Roman" w:hAnsi="Times New Roman" w:cs="Times New Roman"/>
-          <w:sz w:val="28"/>
-          <w:szCs w:val="28"/>
-        </w:rPr>
-      </w:pPr>
-      <w:r>
-        <w:rPr>
-          <w:rFonts w:ascii="Times New Roman" w:hAnsi="Times New Roman" w:cs="Times New Roman"/>
-          <w:sz w:val="28"/>
-          <w:szCs w:val="28"/>
-        </w:rPr>
-        <w:lastRenderedPageBreak/>
-        <w:tab/>
-      </w:r>
-      <w:r>
+          <w:lang w:val="en-US"/>
+        </w:rPr>
+      </w:pPr>
+    </w:p>
+    <w:p>
+      <w:pPr>
         <w:rPr>
           <w:rFonts w:ascii="Times New Roman" w:hAnsi="Times New Roman" w:cs="Times New Roman"/>
           <w:b/>
           <w:bCs/>
           <w:sz w:val="28"/>
           <w:szCs w:val="28"/>
-        </w:rPr>
-        <w:t xml:space="preserve">Цель работы: </w:t>
-      </w:r>
-    </w:p>
-    <w:p>
-      <w:pPr>
-        <w:pStyle w:val="a3"/>
-      </w:pPr>
-      <w:r>
-        <w:t>Задачей был представлен прямоугольный треугольник, заданный на плоскости координатами вершин (0, 0) (3, 0) (0, 4). Требовалось разработать программу, которая определяла входит ли точка, с введенными с клавиатуры координатами, в прямоугольный треугольник.</w:t>
-      </w:r>
-    </w:p>
-    <w:p>
-      <w:pPr>
+          <w:lang w:val="en-US"/>
+        </w:rPr>
+      </w:pPr>
+    </w:p>
+    <w:p>
+      <w:pPr>
+        <w:jc w:val="center"/>
+        <w:rPr>
+          <w:rFonts w:ascii="Times New Roman" w:hAnsi="Times New Roman" w:cs="Times New Roman"/>
+          <w:sz w:val="28"/>
+          <w:szCs w:val="28"/>
+        </w:rPr>
+      </w:pPr>
+      <w:r>
+        <w:rPr>
+          <w:rFonts w:ascii="Times New Roman" w:hAnsi="Times New Roman" w:cs="Times New Roman"/>
+          <w:sz w:val="28"/>
+          <w:szCs w:val="28"/>
+        </w:rPr>
+        <w:t>Санкт-Петербург</w:t>
+      </w:r>
+    </w:p>
+    <w:p>
+      <w:pPr>
+        <w:jc w:val="center"/>
+        <w:rPr>
+          <w:rFonts w:ascii="Times New Roman" w:hAnsi="Times New Roman" w:cs="Times New Roman"/>
+          <w:sz w:val="28"/>
+          <w:szCs w:val="28"/>
+        </w:rPr>
+      </w:pPr>
+      <w:r>
+        <w:rPr>
+          <w:rFonts w:ascii="Times New Roman" w:hAnsi="Times New Roman" w:cs="Times New Roman"/>
+          <w:sz w:val="28"/>
+          <w:szCs w:val="28"/>
+        </w:rPr>
+        <w:t>2024</w:t>
+      </w:r>
+      <w:r>
+        <w:rPr>
+          <w:rFonts w:ascii="Times New Roman" w:hAnsi="Times New Roman" w:cs="Times New Roman"/>
+          <w:sz w:val="28"/>
+          <w:szCs w:val="28"/>
+        </w:rPr>
+        <w:br w:type="page"/>
+      </w:r>
+    </w:p>
+    <w:p>
+      <w:pPr>
+        <w:jc w:val="both"/>
+        <w:rPr>
+          <w:rFonts w:ascii="Times New Roman" w:hAnsi="Times New Roman" w:cs="Times New Roman"/>
+          <w:sz w:val="28"/>
+          <w:szCs w:val="28"/>
+        </w:rPr>
+      </w:pPr>
+      <w:r>
+        <w:rPr>
+          <w:rFonts w:ascii="Times New Roman" w:hAnsi="Times New Roman" w:cs="Times New Roman"/>
+          <w:sz w:val="28"/>
+          <w:szCs w:val="28"/>
+        </w:rPr>
+        <w:lastRenderedPageBreak/>
+        <w:tab/>
+      </w:r>
+      <w:r>
         <w:rPr>
           <w:rFonts w:ascii="Times New Roman" w:hAnsi="Times New Roman" w:cs="Times New Roman"/>
           <w:b/>
           <w:bCs/>
           <w:sz w:val="28"/>
           <w:szCs w:val="28"/>
-          <w:lang w:val="en-US"/>
-        </w:rPr>
-      </w:pPr>
-      <w:r>
-        <w:rPr>
-          <w:rFonts w:ascii="Times New Roman" w:hAnsi="Times New Roman" w:cs="Times New Roman"/>
-          <w:sz w:val="28"/>
-          <w:szCs w:val="28"/>
-        </w:rPr>
-        <w:tab/>
-      </w:r>
-      <w:r>
+        </w:rPr>
+        <w:t xml:space="preserve">Цель работы: </w:t>
+      </w:r>
+    </w:p>
+    <w:p>
+      <w:pPr>
+        <w:pStyle w:val="a3"/>
+      </w:pPr>
+      <w:r>
+        <w:t>Задачей был представлен прямоугольный треугольник, заданный на плоскости координатами вершин (0, 0) (3, 0) (0, 4). Требовалось разработать программу, которая определяла входит ли точка, с введенными с клавиатуры координатами, в прямоугольный треугольник.</w:t>
+      </w:r>
+    </w:p>
+    <w:p>
+      <w:pPr>
         <w:rPr>
           <w:rFonts w:ascii="Times New Roman" w:hAnsi="Times New Roman" w:cs="Times New Roman"/>
           <w:b/>
@@ -702,44 +697,62 @@
           <w:sz w:val="28"/>
           <w:szCs w:val="28"/>
         </w:rPr>
-        <w:t xml:space="preserve">Ход работы: </w:t>
-      </w:r>
-    </w:p>
-    <w:p>
-      <w:pPr>
-        <w:jc w:val="both"/>
+      </w:pPr>
+      <w:r>
         <w:rPr>
           <w:rFonts w:ascii="Times New Roman" w:hAnsi="Times New Roman" w:cs="Times New Roman"/>
           <w:sz w:val="28"/>
           <w:szCs w:val="28"/>
         </w:rPr>
-      </w:pPr>
-      <w:r>
-        <w:rPr>
-          <w:rFonts w:ascii="Times New Roman" w:hAnsi="Times New Roman" w:cs="Times New Roman"/>
-          <w:sz w:val="28"/>
-          <w:szCs w:val="28"/>
-        </w:rPr>
-        <w:t>Первым шагом было найти математическое решение задачи:</w:t>
-      </w:r>
-    </w:p>
-    <w:p>
-      <w:pPr>
-        <w:jc w:val="center"/>
+        <w:tab/>
+      </w:r>
+      <w:r>
         <w:rPr>
           <w:rFonts w:ascii="Times New Roman" w:hAnsi="Times New Roman" w:cs="Times New Roman"/>
           <w:b/>
           <w:bCs/>
           <w:sz w:val="28"/>
           <w:szCs w:val="28"/>
-          <w:lang w:val="en-US"/>
-        </w:rPr>
-      </w:pPr>
-      <w:r>
+        </w:rPr>
+        <w:t xml:space="preserve">Ход работы: </w:t>
+      </w:r>
+    </w:p>
+    <w:p>
+      <w:pPr>
+        <w:jc w:val="both"/>
+        <w:rPr>
+          <w:rFonts w:ascii="Times New Roman" w:hAnsi="Times New Roman" w:cs="Times New Roman"/>
+          <w:sz w:val="28"/>
+          <w:szCs w:val="28"/>
+        </w:rPr>
+      </w:pPr>
+      <w:r>
+        <w:rPr>
+          <w:rFonts w:ascii="Times New Roman" w:hAnsi="Times New Roman" w:cs="Times New Roman"/>
+          <w:sz w:val="28"/>
+          <w:szCs w:val="28"/>
+        </w:rPr>
+        <w:t>Первым шагом было найти математическое решение задачи:</w:t>
+      </w:r>
+    </w:p>
+    <w:p>
+      <w:pPr>
+        <w:jc w:val="center"/>
         <w:rPr>
           <w:rFonts w:ascii="Times New Roman" w:hAnsi="Times New Roman" w:cs="Times New Roman"/>
           <w:b/>
           <w:bCs/>
+          <w:sz w:val="28"/>
+          <w:szCs w:val="28"/>
+          <w:lang w:val="en-US"/>
+        </w:rPr>
+      </w:pPr>
+      <w:r>
+        <w:rPr>
+          <w:rFonts w:ascii="Times New Roman" w:hAnsi="Times New Roman" w:cs="Times New Roman"/>
+          <w:b/>
+          <w:bCs/>
+          <w:noProof/>
           <w:sz w:val="28"/>
           <w:szCs w:val="28"/>
         </w:rPr>
@@ -801,9 +814,6 @@
     <w:p>
       <w:pPr>
         <w:pStyle w:val="a3"/>
-        <w:rPr>
-          <w:lang w:val="en-US"/>
-        </w:rPr>
       </w:pPr>
       <w:r>
         <w:t>Далее была написана функция на основе этого уравнения проверяющая принадлежность точки треугольнику</w:t>
@@ -819,6 +829,7 @@
       </w:pPr>
       <w:r>
         <w:rPr>
+          <w:noProof/>
           <w:lang w:val="en-US"/>
         </w:rPr>
         <w:drawing>
@@ -916,6 +927,7 @@
       <w:r>
         <w:rPr>
           <w:rFonts w:cs="Times New Roman"/>
+          <w:noProof/>
           <w:szCs w:val="28"/>
         </w:rPr>
         <w:drawing>
@@ -1008,6 +1020,7 @@
       <w:r>
         <w:rPr>
           <w:rFonts w:cs="Times New Roman"/>
+          <w:noProof/>
           <w:szCs w:val="28"/>
         </w:rPr>
         <w:drawing>
@@ -1131,6 +1144,7 @@
       </w:pPr>
       <w:r>
         <w:rPr>
+          <w:noProof/>
           <w:lang w:val="en-US"/>
         </w:rPr>
         <w:drawing>
@@ -1238,6 +1252,9 @@
         <w:jc w:val="center"/>
       </w:pPr>
       <w:r>
+        <w:rPr>
+          <w:noProof/>
+        </w:rPr>
         <w:drawing>
           <wp:inline distT="0" distB="0" distL="0" distR="0" wp14:anchorId="144434F8" wp14:editId="17B0BF2D">
             <wp:extent cx="5096586" cy="2419688"/>
@@ -1409,18 +1426,54 @@
           <w:spacing w:val="-20"/>
           <w:sz w:val="18"/>
           <w:szCs w:val="18"/>
-          <w:lang w:val="en-US"/>
-        </w:rPr>
-      </w:pPr>
-      <w:r>
-        <w:rPr>
-          <w:rFonts w:ascii="Consolas" w:hAnsi="Consolas"/>
-          <w:spacing w:val="-20"/>
-          <w:sz w:val="18"/>
-          <w:szCs w:val="18"/>
-          <w:lang w:val="en-US"/>
-        </w:rPr>
-        <w:t>#include &lt;iostream&gt;</w:t>
+        </w:rPr>
+      </w:pPr>
+      <w:r>
+        <w:rPr>
+          <w:rFonts w:ascii="Consolas" w:hAnsi="Consolas"/>
+          <w:spacing w:val="-20"/>
+          <w:sz w:val="18"/>
+          <w:szCs w:val="18"/>
+        </w:rPr>
+        <w:t>#</w:t>
+      </w:r>
+      <w:r>
+        <w:rPr>
+          <w:rFonts w:ascii="Consolas" w:hAnsi="Consolas"/>
+          <w:spacing w:val="-20"/>
+          <w:sz w:val="18"/>
+          <w:szCs w:val="18"/>
+          <w:lang w:val="en-US"/>
+        </w:rPr>
+        <w:t>include</w:t>
+      </w:r>
+      <w:r>
+        <w:rPr>
+          <w:rFonts w:ascii="Consolas" w:hAnsi="Consolas"/>
+          <w:spacing w:val="-20"/>
+          <w:sz w:val="18"/>
+          <w:szCs w:val="18"/>
+        </w:rPr>
+        <w:t xml:space="preserve"> &lt;</w:t>
+      </w:r>
+      <w:r>
+        <w:rPr>
+          <w:rFonts w:ascii="Consolas" w:hAnsi="Consolas"/>
+          <w:spacing w:val="-20"/>
+          <w:sz w:val="18"/>
+          <w:szCs w:val="18"/>
+          <w:lang w:val="en-US"/>
+        </w:rPr>
+        <w:t>iostream</w:t>
+      </w:r>
+      <w:r>
+        <w:rPr>
+          <w:rFonts w:ascii="Consolas" w:hAnsi="Consolas"/>
+          <w:spacing w:val="-20"/>
+          <w:sz w:val="18"/>
+          <w:szCs w:val="18"/>
+        </w:rPr>
+        <w:t>&gt;</w:t>
       </w:r>
     </w:p>
     <w:p>

</xml_diff>